<commit_message>
Clarify text, update colors, update resume
</commit_message>
<xml_diff>
--- a/src/statics/MatthewCurtis.docx
+++ b/src/statics/MatthewCurtis.docx
@@ -25,7 +25,7 @@
                     <pic:cNvPicPr preferRelativeResize="0"/>
                   </pic:nvPicPr>
                   <pic:blipFill>
-                    <a:blip r:embed="rId7"/>
+                    <a:blip r:embed="rId8"/>
                     <a:srcRect/>
                     <a:stretch>
                       <a:fillRect/>
@@ -73,7 +73,7 @@
                     <pic:cNvPicPr preferRelativeResize="0"/>
                   </pic:nvPicPr>
                   <pic:blipFill>
-                    <a:blip r:embed="rId7"/>
+                    <a:blip r:embed="rId8"/>
                     <a:srcRect/>
                     <a:stretch>
                       <a:fillRect/>
@@ -200,7 +200,7 @@
         </w:rPr>
         <w:t xml:space="preserve"> || </w:t>
       </w:r>
-      <w:hyperlink r:id="rId8">
+      <w:hyperlink r:id="rId9">
         <w:r>
           <w:rPr>
             <w:rFonts w:ascii="Arial" w:eastAsia="Arial" w:hAnsi="Arial" w:cs="Arial"/>
@@ -212,13 +212,13 @@
           <w:t>matt@curtii.com</w:t>
         </w:r>
       </w:hyperlink>
-      <w:hyperlink r:id="rId9"/>
+      <w:hyperlink r:id="rId10"/>
     </w:p>
     <w:p>
       <w:pPr>
         <w:jc w:val="center"/>
       </w:pPr>
-      <w:hyperlink r:id="rId10"/>
+      <w:hyperlink r:id="rId11"/>
     </w:p>
     <w:p>
       <w:pPr>
@@ -228,6 +228,14 @@
           <w:sz w:val="36"/>
         </w:rPr>
       </w:pPr>
+      <w:r>
+        <w:rPr>
+          <w:rFonts w:ascii="Trebuchet MS" w:eastAsia="Trebuchet MS" w:hAnsi="Trebuchet MS" w:cs="Trebuchet MS"/>
+          <w:b/>
+          <w:sz w:val="36"/>
+        </w:rPr>
+        <w:t xml:space="preserve">Technical </w:t>
+      </w:r>
       <w:r>
         <w:rPr>
           <w:rFonts w:ascii="Trebuchet MS" w:eastAsia="Trebuchet MS" w:hAnsi="Trebuchet MS" w:cs="Trebuchet MS"/>
@@ -241,13 +249,13 @@
     <w:tbl>
       <w:tblPr>
         <w:tblStyle w:val="PlainTable5"/>
-        <w:tblW w:w="10845" w:type="dxa"/>
+        <w:tblW w:w="10560" w:type="dxa"/>
         <w:tblLayout w:type="fixed"/>
         <w:tblLook w:val="0600" w:firstRow="0" w:lastRow="0" w:firstColumn="0" w:lastColumn="0" w:noHBand="1" w:noVBand="1"/>
       </w:tblPr>
       <w:tblGrid>
         <w:gridCol w:w="3360"/>
-        <w:gridCol w:w="3945"/>
+        <w:gridCol w:w="3660"/>
         <w:gridCol w:w="3540"/>
       </w:tblGrid>
       <w:tr>
@@ -334,6 +342,10 @@
           <w:p>
             <w:pPr>
               <w:ind w:left="180"/>
+              <w:rPr>
+                <w:rFonts w:ascii="Arial" w:eastAsia="Arial" w:hAnsi="Arial" w:cs="Arial"/>
+                <w:sz w:val="20"/>
+              </w:rPr>
             </w:pPr>
             <w:r>
               <w:rPr>
@@ -343,10 +355,22 @@
               <w:t>MySQL</w:t>
             </w:r>
           </w:p>
+          <w:p>
+            <w:pPr>
+              <w:ind w:left="180"/>
+            </w:pPr>
+            <w:r>
+              <w:rPr>
+                <w:rFonts w:ascii="Arial" w:eastAsia="Arial" w:hAnsi="Arial" w:cs="Arial"/>
+                <w:sz w:val="20"/>
+              </w:rPr>
+              <w:t>RESTful APIs and services</w:t>
+            </w:r>
+          </w:p>
         </w:tc>
         <w:tc>
           <w:tcPr>
-            <w:tcW w:w="3945" w:type="dxa"/>
+            <w:tcW w:w="3660" w:type="dxa"/>
           </w:tcPr>
           <w:p>
             <w:pPr>
@@ -486,6 +510,7 @@
               <w:tabs>
                 <w:tab w:val="left" w:pos="2622"/>
               </w:tabs>
+              <w:ind w:left="-21"/>
             </w:pPr>
             <w:r>
               <w:rPr>
@@ -512,7 +537,7 @@
               <w:tabs>
                 <w:tab w:val="left" w:pos="2622"/>
               </w:tabs>
-              <w:ind w:left="252"/>
+              <w:ind w:left="159"/>
               <w:rPr>
                 <w:rFonts w:ascii="Arial" w:eastAsia="Arial" w:hAnsi="Arial" w:cs="Arial"/>
                 <w:sz w:val="20"/>
@@ -531,7 +556,7 @@
               <w:tabs>
                 <w:tab w:val="left" w:pos="2622"/>
               </w:tabs>
-              <w:ind w:left="252"/>
+              <w:ind w:left="159"/>
             </w:pPr>
             <w:r>
               <w:rPr>
@@ -546,7 +571,7 @@
               <w:tabs>
                 <w:tab w:val="left" w:pos="2622"/>
               </w:tabs>
-              <w:ind w:left="252"/>
+              <w:ind w:left="159"/>
             </w:pPr>
             <w:r>
               <w:rPr>
@@ -561,7 +586,7 @@
               <w:tabs>
                 <w:tab w:val="left" w:pos="2622"/>
               </w:tabs>
-              <w:ind w:left="252"/>
+              <w:ind w:left="159"/>
             </w:pPr>
             <w:r>
               <w:rPr>
@@ -620,7 +645,7 @@
     <w:p>
       <w:pPr>
         <w:tabs>
-          <w:tab w:val="left" w:pos="4320"/>
+          <w:tab w:val="left" w:pos="3510"/>
           <w:tab w:val="left" w:pos="7110"/>
         </w:tabs>
         <w:ind w:left="180"/>
@@ -644,6 +669,12 @@
           <w:rFonts w:ascii="Trebuchet MS" w:eastAsia="Trebuchet MS" w:hAnsi="Trebuchet MS" w:cs="Trebuchet MS"/>
         </w:rPr>
         <w:t>Palo Alto, CA</w:t>
+      </w:r>
+      <w:r>
+        <w:rPr>
+          <w:rFonts w:ascii="Trebuchet MS" w:eastAsia="Trebuchet MS" w:hAnsi="Trebuchet MS" w:cs="Trebuchet MS"/>
+        </w:rPr>
+        <w:t xml:space="preserve"> (Remote)</w:t>
       </w:r>
       <w:r>
         <w:rPr>
@@ -726,9 +757,204 @@
           <w:rFonts w:ascii="Arial" w:eastAsia="Arial" w:hAnsi="Arial" w:cs="Arial"/>
           <w:sz w:val="20"/>
         </w:rPr>
+        <w:t>Built US-based team to compliment the custom development team in Europe</w:t>
+      </w:r>
+    </w:p>
+    <w:p>
+      <w:pPr>
+        <w:numPr>
+          <w:ilvl w:val="0"/>
+          <w:numId w:val="1"/>
+        </w:numPr>
+        <w:tabs>
+          <w:tab w:val="left" w:pos="900"/>
+          <w:tab w:val="left" w:pos="4320"/>
+          <w:tab w:val="left" w:pos="7200"/>
+        </w:tabs>
+        <w:ind w:hanging="359"/>
+        <w:contextualSpacing/>
+      </w:pPr>
+      <w:r>
+        <w:rPr>
+          <w:rFonts w:ascii="Arial" w:eastAsia="Arial" w:hAnsi="Arial" w:cs="Arial"/>
+          <w:sz w:val="20"/>
+        </w:rPr>
+        <w:t xml:space="preserve">Manage </w:t>
+      </w:r>
+      <w:r>
+        <w:rPr>
+          <w:rFonts w:ascii="Arial" w:eastAsia="Arial" w:hAnsi="Arial" w:cs="Arial"/>
+          <w:sz w:val="20"/>
+        </w:rPr>
+        <w:t xml:space="preserve">two </w:t>
+      </w:r>
+      <w:r>
+        <w:rPr>
+          <w:rFonts w:ascii="Arial" w:eastAsia="Arial" w:hAnsi="Arial" w:cs="Arial"/>
+          <w:sz w:val="20"/>
+        </w:rPr>
+        <w:t>remote development team</w:t>
+      </w:r>
+      <w:r>
+        <w:rPr>
+          <w:rFonts w:ascii="Arial" w:eastAsia="Arial" w:hAnsi="Arial" w:cs="Arial"/>
+          <w:sz w:val="20"/>
+        </w:rPr>
+        <w:t>s</w:t>
+      </w:r>
+      <w:r>
+        <w:rPr>
+          <w:rFonts w:ascii="Arial" w:eastAsia="Arial" w:hAnsi="Arial" w:cs="Arial"/>
+          <w:sz w:val="20"/>
+        </w:rPr>
+        <w:t xml:space="preserve"> with weekly scrum meetings, one-on-one manager discussions, annual reviews</w:t>
+      </w:r>
+      <w:r>
+        <w:rPr>
+          <w:rFonts w:ascii="Arial" w:eastAsia="Arial" w:hAnsi="Arial" w:cs="Arial"/>
+          <w:sz w:val="20"/>
+        </w:rPr>
+        <w:t>, reporting to senior management</w:t>
+      </w:r>
+    </w:p>
+    <w:p>
+      <w:pPr>
+        <w:numPr>
+          <w:ilvl w:val="0"/>
+          <w:numId w:val="1"/>
+        </w:numPr>
+        <w:tabs>
+          <w:tab w:val="left" w:pos="900"/>
+          <w:tab w:val="left" w:pos="4320"/>
+          <w:tab w:val="left" w:pos="7200"/>
+        </w:tabs>
+        <w:ind w:hanging="359"/>
+        <w:contextualSpacing/>
+      </w:pPr>
+      <w:r>
+        <w:rPr>
+          <w:rFonts w:ascii="Arial" w:eastAsia="Arial" w:hAnsi="Arial" w:cs="Arial"/>
+          <w:sz w:val="20"/>
+        </w:rPr>
+        <w:t xml:space="preserve">Participate in pre-sales and post-sales meetings/workshops for requirements gathering, </w:t>
+      </w:r>
+      <w:r>
+        <w:rPr>
+          <w:rFonts w:ascii="Arial" w:eastAsia="Arial" w:hAnsi="Arial" w:cs="Arial"/>
+          <w:sz w:val="20"/>
+        </w:rPr>
+        <w:t xml:space="preserve">deployment, and </w:t>
+      </w:r>
+      <w:r>
+        <w:rPr>
+          <w:rFonts w:ascii="Arial" w:eastAsia="Arial" w:hAnsi="Arial" w:cs="Arial"/>
+          <w:sz w:val="20"/>
+        </w:rPr>
+        <w:t>account management</w:t>
+      </w:r>
+    </w:p>
+    <w:p>
+      <w:pPr>
+        <w:numPr>
+          <w:ilvl w:val="0"/>
+          <w:numId w:val="1"/>
+        </w:numPr>
+        <w:tabs>
+          <w:tab w:val="left" w:pos="900"/>
+          <w:tab w:val="left" w:pos="4320"/>
+          <w:tab w:val="left" w:pos="7200"/>
+        </w:tabs>
+        <w:ind w:hanging="359"/>
+        <w:contextualSpacing/>
+      </w:pPr>
+      <w:r>
+        <w:rPr>
+          <w:rFonts w:ascii="Arial" w:eastAsia="Arial" w:hAnsi="Arial" w:cs="Arial"/>
+          <w:sz w:val="20"/>
+        </w:rPr>
+        <w:t>Work closely with Project Management to coordinate resource allocation, effort estimation, planning, and project post-mortems</w:t>
+      </w:r>
+    </w:p>
+    <w:p>
+      <w:pPr>
+        <w:numPr>
+          <w:ilvl w:val="0"/>
+          <w:numId w:val="1"/>
+        </w:numPr>
+        <w:tabs>
+          <w:tab w:val="left" w:pos="900"/>
+          <w:tab w:val="left" w:pos="4320"/>
+          <w:tab w:val="left" w:pos="7200"/>
+        </w:tabs>
+        <w:ind w:hanging="359"/>
+        <w:contextualSpacing/>
+      </w:pPr>
+      <w:r>
+        <w:rPr>
+          <w:rFonts w:ascii="Arial" w:eastAsia="Arial" w:hAnsi="Arial" w:cs="Arial"/>
+          <w:sz w:val="20"/>
+        </w:rPr>
+        <w:t>Coordinate package releases with the Release Team</w:t>
+      </w:r>
+      <w:r>
+        <w:rPr>
+          <w:rFonts w:ascii="Arial" w:eastAsia="Arial" w:hAnsi="Arial" w:cs="Arial"/>
+          <w:sz w:val="20"/>
+        </w:rPr>
+        <w:t>; I</w:t>
+      </w:r>
+      <w:r>
+        <w:rPr>
+          <w:rFonts w:ascii="Arial" w:eastAsia="Arial" w:hAnsi="Arial" w:cs="Arial"/>
+          <w:sz w:val="20"/>
+        </w:rPr>
+        <w:t>ntegrating documentation, release notes, and customer-specific settings</w:t>
+      </w:r>
+    </w:p>
+    <w:p>
+      <w:pPr>
+        <w:numPr>
+          <w:ilvl w:val="0"/>
+          <w:numId w:val="1"/>
+        </w:numPr>
+        <w:tabs>
+          <w:tab w:val="left" w:pos="900"/>
+          <w:tab w:val="left" w:pos="4320"/>
+          <w:tab w:val="left" w:pos="7200"/>
+        </w:tabs>
+        <w:ind w:hanging="359"/>
+        <w:contextualSpacing/>
+      </w:pPr>
+      <w:r>
+        <w:rPr>
+          <w:rFonts w:ascii="Arial" w:eastAsia="Arial" w:hAnsi="Arial" w:cs="Arial"/>
+          <w:sz w:val="20"/>
+        </w:rPr>
+        <w:t>Consult customers on product installation and configuration, as well as customization options</w:t>
+      </w:r>
+    </w:p>
+    <w:p>
+      <w:pPr>
+        <w:numPr>
+          <w:ilvl w:val="0"/>
+          <w:numId w:val="1"/>
+        </w:numPr>
+        <w:tabs>
+          <w:tab w:val="left" w:pos="900"/>
+          <w:tab w:val="left" w:pos="4320"/>
+          <w:tab w:val="left" w:pos="7200"/>
+        </w:tabs>
+        <w:ind w:hanging="359"/>
+        <w:contextualSpacing/>
+      </w:pPr>
+      <w:r>
+        <w:rPr>
+          <w:rFonts w:ascii="Arial" w:eastAsia="Arial" w:hAnsi="Arial" w:cs="Arial"/>
+          <w:sz w:val="20"/>
+        </w:rPr>
         <w:t xml:space="preserve">Develop custom UI and authentication schemes for </w:t>
       </w:r>
-      <w:hyperlink r:id="rId11" w:history="1">
+      <w:hyperlink r:id="rId12" w:history="1">
         <w:r>
           <w:rPr>
             <w:rStyle w:val="Hyperlink"/>
@@ -748,6 +974,97 @@
     </w:p>
     <w:p>
       <w:pPr>
+        <w:tabs>
+          <w:tab w:val="left" w:pos="4320"/>
+          <w:tab w:val="left" w:pos="7200"/>
+        </w:tabs>
+        <w:ind w:left="180"/>
+      </w:pPr>
+    </w:p>
+    <w:p>
+      <w:pPr>
+        <w:tabs>
+          <w:tab w:val="left" w:pos="4320"/>
+          <w:tab w:val="left" w:pos="7200"/>
+        </w:tabs>
+        <w:ind w:left="180"/>
+      </w:pPr>
+    </w:p>
+    <w:p>
+      <w:pPr>
+        <w:tabs>
+          <w:tab w:val="left" w:pos="3510"/>
+          <w:tab w:val="left" w:pos="7110"/>
+        </w:tabs>
+        <w:ind w:left="180"/>
+      </w:pPr>
+      <w:proofErr w:type="spellStart"/>
+      <w:r>
+        <w:rPr>
+          <w:rFonts w:ascii="Trebuchet MS" w:eastAsia="Trebuchet MS" w:hAnsi="Trebuchet MS" w:cs="Trebuchet MS"/>
+          <w:b/>
+        </w:rPr>
+        <w:t>BrainRush</w:t>
+      </w:r>
+      <w:proofErr w:type="spellEnd"/>
+      <w:r>
+        <w:rPr>
+          <w:rFonts w:ascii="Trebuchet MS" w:eastAsia="Trebuchet MS" w:hAnsi="Trebuchet MS" w:cs="Trebuchet MS"/>
+          <w:b/>
+        </w:rPr>
+        <w:tab/>
+      </w:r>
+      <w:r>
+        <w:rPr>
+          <w:rFonts w:ascii="Trebuchet MS" w:eastAsia="Trebuchet MS" w:hAnsi="Trebuchet MS" w:cs="Trebuchet MS"/>
+        </w:rPr>
+        <w:t>Los Angeles, CA</w:t>
+      </w:r>
+      <w:r>
+        <w:rPr>
+          <w:rFonts w:ascii="Trebuchet MS" w:eastAsia="Trebuchet MS" w:hAnsi="Trebuchet MS" w:cs="Trebuchet MS"/>
+        </w:rPr>
+        <w:t xml:space="preserve"> (Remote)</w:t>
+      </w:r>
+      <w:r>
+        <w:rPr>
+          <w:rFonts w:ascii="Trebuchet MS" w:eastAsia="Trebuchet MS" w:hAnsi="Trebuchet MS" w:cs="Trebuchet MS"/>
+        </w:rPr>
+        <w:tab/>
+        <w:t>November 2012 - November 2014</w:t>
+      </w:r>
+    </w:p>
+    <w:p>
+      <w:pPr>
+        <w:tabs>
+          <w:tab w:val="left" w:pos="4320"/>
+          <w:tab w:val="left" w:pos="7200"/>
+        </w:tabs>
+        <w:ind w:left="180"/>
+        <w:rPr>
+          <w:rFonts w:ascii="Trebuchet MS" w:eastAsia="Trebuchet MS" w:hAnsi="Trebuchet MS" w:cs="Trebuchet MS"/>
+          <w:b/>
+        </w:rPr>
+      </w:pPr>
+      <w:r>
+        <w:rPr>
+          <w:rFonts w:ascii="Trebuchet MS" w:eastAsia="Trebuchet MS" w:hAnsi="Trebuchet MS" w:cs="Trebuchet MS"/>
+          <w:b/>
+        </w:rPr>
+        <w:t>Senior Software Engineer</w:t>
+      </w:r>
+    </w:p>
+    <w:p>
+      <w:pPr>
+        <w:tabs>
+          <w:tab w:val="left" w:pos="4320"/>
+          <w:tab w:val="left" w:pos="7200"/>
+        </w:tabs>
+        <w:ind w:left="180"/>
+      </w:pPr>
+    </w:p>
+    <w:p>
+      <w:pPr>
         <w:numPr>
           <w:ilvl w:val="0"/>
           <w:numId w:val="1"/>
@@ -765,289 +1082,9 @@
           <w:rFonts w:ascii="Arial" w:eastAsia="Arial" w:hAnsi="Arial" w:cs="Arial"/>
           <w:sz w:val="20"/>
         </w:rPr>
-        <w:t>Built US-based team to compliment the custom development team in Europe</w:t>
-      </w:r>
-    </w:p>
-    <w:p>
-      <w:pPr>
-        <w:numPr>
-          <w:ilvl w:val="0"/>
-          <w:numId w:val="1"/>
-        </w:numPr>
-        <w:tabs>
-          <w:tab w:val="left" w:pos="900"/>
-          <w:tab w:val="left" w:pos="4320"/>
-          <w:tab w:val="left" w:pos="7200"/>
-        </w:tabs>
-        <w:ind w:hanging="359"/>
-        <w:contextualSpacing/>
-      </w:pPr>
-      <w:r>
-        <w:rPr>
-          <w:rFonts w:ascii="Arial" w:eastAsia="Arial" w:hAnsi="Arial" w:cs="Arial"/>
-          <w:sz w:val="20"/>
-        </w:rPr>
-        <w:t xml:space="preserve">Manage </w:t>
-      </w:r>
-      <w:r>
-        <w:rPr>
-          <w:rFonts w:ascii="Arial" w:eastAsia="Arial" w:hAnsi="Arial" w:cs="Arial"/>
-          <w:sz w:val="20"/>
-        </w:rPr>
-        <w:t xml:space="preserve">two </w:t>
-      </w:r>
-      <w:r>
-        <w:rPr>
-          <w:rFonts w:ascii="Arial" w:eastAsia="Arial" w:hAnsi="Arial" w:cs="Arial"/>
-          <w:sz w:val="20"/>
-        </w:rPr>
-        <w:t>remote development team</w:t>
-      </w:r>
-      <w:r>
-        <w:rPr>
-          <w:rFonts w:ascii="Arial" w:eastAsia="Arial" w:hAnsi="Arial" w:cs="Arial"/>
-          <w:sz w:val="20"/>
-        </w:rPr>
-        <w:t>s</w:t>
-      </w:r>
-      <w:r>
-        <w:rPr>
-          <w:rFonts w:ascii="Arial" w:eastAsia="Arial" w:hAnsi="Arial" w:cs="Arial"/>
-          <w:sz w:val="20"/>
-        </w:rPr>
-        <w:t xml:space="preserve"> with weekly scrum meetings, one-on-one manager discussions, annual reviews</w:t>
-      </w:r>
-      <w:r>
-        <w:rPr>
-          <w:rFonts w:ascii="Arial" w:eastAsia="Arial" w:hAnsi="Arial" w:cs="Arial"/>
-          <w:sz w:val="20"/>
-        </w:rPr>
-        <w:t>, reporting to senior management</w:t>
-      </w:r>
-    </w:p>
-    <w:p>
-      <w:pPr>
-        <w:numPr>
-          <w:ilvl w:val="0"/>
-          <w:numId w:val="1"/>
-        </w:numPr>
-        <w:tabs>
-          <w:tab w:val="left" w:pos="900"/>
-          <w:tab w:val="left" w:pos="4320"/>
-          <w:tab w:val="left" w:pos="7200"/>
-        </w:tabs>
-        <w:ind w:hanging="359"/>
-        <w:contextualSpacing/>
-      </w:pPr>
-      <w:r>
-        <w:rPr>
-          <w:rFonts w:ascii="Arial" w:eastAsia="Arial" w:hAnsi="Arial" w:cs="Arial"/>
-          <w:sz w:val="20"/>
-        </w:rPr>
-        <w:t xml:space="preserve">Participate in pre-sales and post-sales meetings/workshops for requirements gathering, </w:t>
-      </w:r>
-      <w:r>
-        <w:rPr>
-          <w:rFonts w:ascii="Arial" w:eastAsia="Arial" w:hAnsi="Arial" w:cs="Arial"/>
-          <w:sz w:val="20"/>
-        </w:rPr>
-        <w:t xml:space="preserve">deployment, and </w:t>
-      </w:r>
-      <w:r>
-        <w:rPr>
-          <w:rFonts w:ascii="Arial" w:eastAsia="Arial" w:hAnsi="Arial" w:cs="Arial"/>
-          <w:sz w:val="20"/>
-        </w:rPr>
-        <w:t>account management</w:t>
-      </w:r>
-    </w:p>
-    <w:p>
-      <w:pPr>
-        <w:numPr>
-          <w:ilvl w:val="0"/>
-          <w:numId w:val="1"/>
-        </w:numPr>
-        <w:tabs>
-          <w:tab w:val="left" w:pos="900"/>
-          <w:tab w:val="left" w:pos="4320"/>
-          <w:tab w:val="left" w:pos="7200"/>
-        </w:tabs>
-        <w:ind w:hanging="359"/>
-        <w:contextualSpacing/>
-      </w:pPr>
-      <w:r>
-        <w:rPr>
-          <w:rFonts w:ascii="Arial" w:eastAsia="Arial" w:hAnsi="Arial" w:cs="Arial"/>
-          <w:sz w:val="20"/>
-        </w:rPr>
-        <w:t>Work closely with Project Management to coordinate resource allocation, effort estimation, planning, and project post-mortems</w:t>
-      </w:r>
-    </w:p>
-    <w:p>
-      <w:pPr>
-        <w:numPr>
-          <w:ilvl w:val="0"/>
-          <w:numId w:val="1"/>
-        </w:numPr>
-        <w:tabs>
-          <w:tab w:val="left" w:pos="900"/>
-          <w:tab w:val="left" w:pos="4320"/>
-          <w:tab w:val="left" w:pos="7200"/>
-        </w:tabs>
-        <w:ind w:hanging="359"/>
-        <w:contextualSpacing/>
-      </w:pPr>
-      <w:r>
-        <w:rPr>
-          <w:rFonts w:ascii="Arial" w:eastAsia="Arial" w:hAnsi="Arial" w:cs="Arial"/>
-          <w:sz w:val="20"/>
-        </w:rPr>
-        <w:t>Coordinate package releases with the Release Team</w:t>
-      </w:r>
-      <w:r>
-        <w:rPr>
-          <w:rFonts w:ascii="Arial" w:eastAsia="Arial" w:hAnsi="Arial" w:cs="Arial"/>
-          <w:sz w:val="20"/>
-        </w:rPr>
-        <w:t>; I</w:t>
-      </w:r>
-      <w:r>
-        <w:rPr>
-          <w:rFonts w:ascii="Arial" w:eastAsia="Arial" w:hAnsi="Arial" w:cs="Arial"/>
-          <w:sz w:val="20"/>
-        </w:rPr>
-        <w:t>ntegrating documentation, release notes, and customer-specific settings</w:t>
-      </w:r>
-    </w:p>
-    <w:p>
-      <w:pPr>
-        <w:numPr>
-          <w:ilvl w:val="0"/>
-          <w:numId w:val="1"/>
-        </w:numPr>
-        <w:tabs>
-          <w:tab w:val="left" w:pos="900"/>
-          <w:tab w:val="left" w:pos="4320"/>
-          <w:tab w:val="left" w:pos="7200"/>
-        </w:tabs>
-        <w:ind w:hanging="359"/>
-        <w:contextualSpacing/>
-      </w:pPr>
-      <w:r>
-        <w:rPr>
-          <w:rFonts w:ascii="Arial" w:eastAsia="Arial" w:hAnsi="Arial" w:cs="Arial"/>
-          <w:sz w:val="20"/>
-        </w:rPr>
-        <w:t>Consult customers on product installation and configuration, as well as customization options</w:t>
-      </w:r>
-    </w:p>
-    <w:p>
-      <w:pPr>
-        <w:tabs>
-          <w:tab w:val="left" w:pos="4320"/>
-          <w:tab w:val="left" w:pos="7200"/>
-        </w:tabs>
-        <w:ind w:left="180"/>
-      </w:pPr>
-    </w:p>
-    <w:p>
-      <w:pPr>
-        <w:tabs>
-          <w:tab w:val="left" w:pos="4320"/>
-          <w:tab w:val="left" w:pos="7200"/>
-        </w:tabs>
-        <w:ind w:left="180"/>
-      </w:pPr>
-    </w:p>
-    <w:p>
-      <w:pPr>
-        <w:tabs>
-          <w:tab w:val="left" w:pos="4320"/>
-          <w:tab w:val="left" w:pos="7110"/>
-        </w:tabs>
-        <w:ind w:left="180"/>
-      </w:pPr>
-      <w:proofErr w:type="spellStart"/>
-      <w:r>
-        <w:rPr>
-          <w:rFonts w:ascii="Trebuchet MS" w:eastAsia="Trebuchet MS" w:hAnsi="Trebuchet MS" w:cs="Trebuchet MS"/>
-          <w:b/>
-        </w:rPr>
-        <w:t>BrainRush</w:t>
-      </w:r>
-      <w:proofErr w:type="spellEnd"/>
-      <w:r>
-        <w:rPr>
-          <w:rFonts w:ascii="Trebuchet MS" w:eastAsia="Trebuchet MS" w:hAnsi="Trebuchet MS" w:cs="Trebuchet MS"/>
-          <w:b/>
-        </w:rPr>
-        <w:tab/>
-      </w:r>
-      <w:r>
-        <w:rPr>
-          <w:rFonts w:ascii="Trebuchet MS" w:eastAsia="Trebuchet MS" w:hAnsi="Trebuchet MS" w:cs="Trebuchet MS"/>
-        </w:rPr>
-        <w:t>Los Angeles, CA</w:t>
-      </w:r>
-      <w:r>
-        <w:rPr>
-          <w:rFonts w:ascii="Trebuchet MS" w:eastAsia="Trebuchet MS" w:hAnsi="Trebuchet MS" w:cs="Trebuchet MS"/>
-        </w:rPr>
-        <w:tab/>
-        <w:t>November 2012 - November 2014</w:t>
-      </w:r>
-    </w:p>
-    <w:p>
-      <w:pPr>
-        <w:tabs>
-          <w:tab w:val="left" w:pos="4320"/>
-          <w:tab w:val="left" w:pos="7200"/>
-        </w:tabs>
-        <w:ind w:left="180"/>
-        <w:rPr>
-          <w:rFonts w:ascii="Trebuchet MS" w:eastAsia="Trebuchet MS" w:hAnsi="Trebuchet MS" w:cs="Trebuchet MS"/>
-          <w:b/>
-        </w:rPr>
-      </w:pPr>
-      <w:r>
-        <w:rPr>
-          <w:rFonts w:ascii="Trebuchet MS" w:eastAsia="Trebuchet MS" w:hAnsi="Trebuchet MS" w:cs="Trebuchet MS"/>
-          <w:b/>
-        </w:rPr>
-        <w:t>Senior Software Engineer</w:t>
-      </w:r>
-    </w:p>
-    <w:p>
-      <w:pPr>
-        <w:tabs>
-          <w:tab w:val="left" w:pos="4320"/>
-          <w:tab w:val="left" w:pos="7200"/>
-        </w:tabs>
-        <w:ind w:left="180"/>
-      </w:pPr>
-    </w:p>
-    <w:p>
-      <w:pPr>
-        <w:numPr>
-          <w:ilvl w:val="0"/>
-          <w:numId w:val="1"/>
-        </w:numPr>
-        <w:tabs>
-          <w:tab w:val="left" w:pos="900"/>
-          <w:tab w:val="left" w:pos="4320"/>
-          <w:tab w:val="left" w:pos="7200"/>
-        </w:tabs>
-        <w:ind w:hanging="359"/>
-        <w:contextualSpacing/>
-      </w:pPr>
-      <w:r>
-        <w:rPr>
-          <w:rFonts w:ascii="Arial" w:eastAsia="Arial" w:hAnsi="Arial" w:cs="Arial"/>
-          <w:sz w:val="20"/>
-        </w:rPr>
         <w:t xml:space="preserve">First programmer hired to develop </w:t>
       </w:r>
-      <w:hyperlink r:id="rId12">
+      <w:hyperlink r:id="rId13">
         <w:r>
           <w:rPr>
             <w:rFonts w:ascii="Arial" w:eastAsia="Arial" w:hAnsi="Arial" w:cs="Arial"/>
@@ -1113,7 +1150,7 @@
     <w:p>
       <w:pPr>
         <w:tabs>
-          <w:tab w:val="left" w:pos="4320"/>
+          <w:tab w:val="left" w:pos="3510"/>
           <w:tab w:val="left" w:pos="7110"/>
         </w:tabs>
         <w:ind w:left="180"/>
@@ -1153,6 +1190,12 @@
           <w:rFonts w:ascii="Trebuchet MS" w:eastAsia="Trebuchet MS" w:hAnsi="Trebuchet MS" w:cs="Trebuchet MS"/>
         </w:rPr>
         <w:t>Mountain View, CA</w:t>
+      </w:r>
+      <w:r>
+        <w:rPr>
+          <w:rFonts w:ascii="Trebuchet MS" w:eastAsia="Trebuchet MS" w:hAnsi="Trebuchet MS" w:cs="Trebuchet MS"/>
+        </w:rPr>
+        <w:t xml:space="preserve"> (Remote)</w:t>
       </w:r>
       <w:r>
         <w:rPr>
@@ -1211,7 +1254,7 @@
         </w:rPr>
         <w:t xml:space="preserve">Second developer hired on team to create </w:t>
       </w:r>
-      <w:hyperlink r:id="rId13">
+      <w:hyperlink r:id="rId14">
         <w:r>
           <w:rPr>
             <w:rFonts w:ascii="Arial" w:eastAsia="Arial" w:hAnsi="Arial" w:cs="Arial"/>
@@ -1291,11 +1334,177 @@
     </w:p>
     <w:p>
       <w:pPr>
+        <w:rPr>
+          <w:rFonts w:ascii="Trebuchet MS" w:eastAsia="Trebuchet MS" w:hAnsi="Trebuchet MS" w:cs="Trebuchet MS"/>
+          <w:b/>
+          <w:sz w:val="36"/>
+        </w:rPr>
+      </w:pPr>
+      <w:r>
+        <w:rPr>
+          <w:rFonts w:ascii="Trebuchet MS" w:eastAsia="Trebuchet MS" w:hAnsi="Trebuchet MS" w:cs="Trebuchet MS"/>
+          <w:b/>
+          <w:sz w:val="36"/>
+        </w:rPr>
+        <w:lastRenderedPageBreak/>
+        <w:t>Other Experience</w:t>
+      </w:r>
+    </w:p>
+    <w:p>
+      <w:pPr>
+        <w:rPr>
+          <w:rFonts w:ascii="Trebuchet MS" w:eastAsia="Trebuchet MS" w:hAnsi="Trebuchet MS" w:cs="Trebuchet MS"/>
+          <w:b/>
+        </w:rPr>
+      </w:pPr>
+    </w:p>
+    <w:p>
+      <w:pPr>
+        <w:rPr>
+          <w:rFonts w:ascii="Trebuchet MS" w:eastAsia="Trebuchet MS" w:hAnsi="Trebuchet MS" w:cs="Trebuchet MS"/>
+          <w:b/>
+        </w:rPr>
+      </w:pPr>
+      <w:r>
+        <w:rPr>
+          <w:rFonts w:ascii="Trebuchet MS" w:eastAsia="Trebuchet MS" w:hAnsi="Trebuchet MS" w:cs="Trebuchet MS"/>
+          <w:b/>
+        </w:rPr>
+        <w:t>AOL</w:t>
+      </w:r>
+    </w:p>
+    <w:p>
+      <w:pPr>
+        <w:rPr>
+          <w:rFonts w:ascii="Arial" w:hAnsi="Arial" w:cs="Arial"/>
+          <w:sz w:val="20"/>
+        </w:rPr>
+      </w:pPr>
+      <w:r>
+        <w:rPr>
+          <w:rFonts w:ascii="Arial" w:hAnsi="Arial" w:cs="Arial"/>
+          <w:sz w:val="20"/>
+        </w:rPr>
+        <w:t xml:space="preserve">Member of the Online Marketing team, where we created product up-sell microsites and registration flows. This included full A/B testing, rapid deployment, and a data-driven iterative approach </w:t>
+      </w:r>
+      <w:r>
+        <w:rPr>
+          <w:rFonts w:ascii="Arial" w:hAnsi="Arial" w:cs="Arial"/>
+          <w:sz w:val="20"/>
+        </w:rPr>
+        <w:t>to serve the entire customer base.</w:t>
+      </w:r>
+    </w:p>
+    <w:p>
+      <w:pPr>
+        <w:rPr>
+          <w:rFonts w:ascii="Arial" w:hAnsi="Arial" w:cs="Arial"/>
+          <w:sz w:val="20"/>
+        </w:rPr>
+      </w:pPr>
+    </w:p>
+    <w:p>
+      <w:pPr>
+        <w:rPr>
+          <w:rFonts w:ascii="Trebuchet MS" w:eastAsia="Trebuchet MS" w:hAnsi="Trebuchet MS" w:cs="Trebuchet MS"/>
+          <w:b/>
+        </w:rPr>
+      </w:pPr>
+      <w:r>
+        <w:rPr>
+          <w:rFonts w:ascii="Trebuchet MS" w:eastAsia="Trebuchet MS" w:hAnsi="Trebuchet MS" w:cs="Trebuchet MS"/>
+          <w:b/>
+        </w:rPr>
+        <w:t>The Motley Fool (fool.com)</w:t>
+      </w:r>
+    </w:p>
+    <w:p>
+      <w:pPr>
+        <w:rPr>
+          <w:rFonts w:ascii="Arial" w:hAnsi="Arial" w:cs="Arial"/>
+          <w:sz w:val="20"/>
+        </w:rPr>
+      </w:pPr>
+      <w:r>
+        <w:rPr>
+          <w:rFonts w:ascii="Arial" w:hAnsi="Arial" w:cs="Arial"/>
+          <w:sz w:val="20"/>
+        </w:rPr>
+        <w:t xml:space="preserve">Created </w:t>
+      </w:r>
+      <w:proofErr w:type="spellStart"/>
+      <w:r>
+        <w:rPr>
+          <w:rFonts w:ascii="Arial" w:hAnsi="Arial" w:cs="Arial"/>
+          <w:i/>
+          <w:iCs/>
+          <w:sz w:val="20"/>
+        </w:rPr>
+        <w:t>foolmart</w:t>
+      </w:r>
+      <w:proofErr w:type="spellEnd"/>
+      <w:r>
+        <w:rPr>
+          <w:rFonts w:ascii="Arial" w:hAnsi="Arial" w:cs="Arial"/>
+          <w:sz w:val="20"/>
+        </w:rPr>
+        <w:t>, the online store for customers to purchase physical and digital goods, which reached millions of users and was a significant revenue contributor.</w:t>
+      </w:r>
+    </w:p>
+    <w:p>
+      <w:pPr>
+        <w:rPr>
+          <w:rFonts w:ascii="Arial" w:hAnsi="Arial" w:cs="Arial"/>
+          <w:sz w:val="20"/>
+        </w:rPr>
+      </w:pPr>
+    </w:p>
+    <w:p>
+      <w:pPr>
+        <w:rPr>
+          <w:rFonts w:ascii="Trebuchet MS" w:eastAsia="Trebuchet MS" w:hAnsi="Trebuchet MS" w:cs="Trebuchet MS"/>
+          <w:b/>
+        </w:rPr>
+      </w:pPr>
+      <w:r>
+        <w:rPr>
+          <w:rFonts w:ascii="Trebuchet MS" w:eastAsia="Trebuchet MS" w:hAnsi="Trebuchet MS" w:cs="Trebuchet MS"/>
+          <w:b/>
+        </w:rPr>
+        <w:t>Smithsonian Institution</w:t>
+      </w:r>
+    </w:p>
+    <w:p>
+      <w:pPr>
+        <w:rPr>
+          <w:rFonts w:ascii="Arial" w:hAnsi="Arial" w:cs="Arial"/>
+          <w:sz w:val="20"/>
+        </w:rPr>
+      </w:pPr>
+      <w:r>
+        <w:rPr>
+          <w:rFonts w:ascii="Arial" w:hAnsi="Arial" w:cs="Arial"/>
+          <w:sz w:val="20"/>
+        </w:rPr>
+        <w:t xml:space="preserve">Built the new homepage at si.edu to allow non-technical users to manage content and apply consistent designs across sections of the site. </w:t>
+      </w:r>
+    </w:p>
+    <w:p>
+      <w:pPr>
         <w:tabs>
           <w:tab w:val="left" w:pos="4320"/>
           <w:tab w:val="left" w:pos="7200"/>
         </w:tabs>
         <w:spacing w:before="60"/>
+      </w:pPr>
+    </w:p>
+    <w:p>
+      <w:pPr>
+        <w:rPr>
+          <w:rFonts w:ascii="Trebuchet MS" w:eastAsia="Trebuchet MS" w:hAnsi="Trebuchet MS" w:cs="Trebuchet MS"/>
+          <w:b/>
+          <w:sz w:val="36"/>
+        </w:rPr>
       </w:pPr>
     </w:p>
     <w:p>
@@ -1490,7 +1699,7 @@
                     <pic:cNvPicPr preferRelativeResize="0"/>
                   </pic:nvPicPr>
                   <pic:blipFill>
-                    <a:blip r:embed="rId7"/>
+                    <a:blip r:embed="rId8"/>
                     <a:srcRect/>
                     <a:stretch>
                       <a:fillRect/>
@@ -1514,12 +1723,12 @@
       </w:r>
     </w:p>
     <w:sectPr>
-      <w:headerReference w:type="even" r:id="rId14"/>
-      <w:headerReference w:type="default" r:id="rId15"/>
-      <w:footerReference w:type="even" r:id="rId16"/>
-      <w:footerReference w:type="default" r:id="rId17"/>
-      <w:headerReference w:type="first" r:id="rId18"/>
-      <w:footerReference w:type="first" r:id="rId19"/>
+      <w:headerReference w:type="even" r:id="rId15"/>
+      <w:headerReference w:type="default" r:id="rId16"/>
+      <w:footerReference w:type="even" r:id="rId17"/>
+      <w:footerReference w:type="default" r:id="rId18"/>
+      <w:headerReference w:type="first" r:id="rId19"/>
+      <w:footerReference w:type="first" r:id="rId20"/>
       <w:pgSz w:w="12240" w:h="15840"/>
       <w:pgMar w:top="540" w:right="900" w:bottom="360" w:left="540" w:header="720" w:footer="720" w:gutter="0"/>
       <w:cols w:space="720"/>
@@ -2666,6 +2875,31 @@
       </w:tcPr>
     </w:tblStylePr>
   </w:style>
+  <w:style w:type="paragraph" w:styleId="BalloonText">
+    <w:name w:val="Balloon Text"/>
+    <w:basedOn w:val="Normal"/>
+    <w:link w:val="BalloonTextChar"/>
+    <w:uiPriority w:val="99"/>
+    <w:semiHidden/>
+    <w:unhideWhenUsed/>
+    <w:rsid w:val="009230D4"/>
+    <w:rPr>
+      <w:sz w:val="18"/>
+      <w:szCs w:val="18"/>
+    </w:rPr>
+  </w:style>
+  <w:style w:type="character" w:customStyle="1" w:styleId="BalloonTextChar">
+    <w:name w:val="Balloon Text Char"/>
+    <w:basedOn w:val="DefaultParagraphFont"/>
+    <w:link w:val="BalloonText"/>
+    <w:uiPriority w:val="99"/>
+    <w:semiHidden/>
+    <w:rsid w:val="009230D4"/>
+    <w:rPr>
+      <w:sz w:val="18"/>
+      <w:szCs w:val="18"/>
+    </w:rPr>
+  </w:style>
 </w:styles>
 </file>
 
@@ -2962,4 +3196,16 @@
     </a:ext>
   </a:extLst>
 </a:theme>
+</file>
+
+<file path=customXml/item1.xml><?xml version="1.0" encoding="utf-8"?>
+<b:Sources xmlns:b="http://schemas.openxmlformats.org/officeDocument/2006/bibliography" xmlns="http://schemas.openxmlformats.org/officeDocument/2006/bibliography" SelectedStyle="/APASixthEditionOfficeOnline.xsl" StyleName="APA" Version="6"/>
+</file>
+
+<file path=customXml/itemProps1.xml><?xml version="1.0" encoding="utf-8"?>
+<ds:datastoreItem xmlns:ds="http://schemas.openxmlformats.org/officeDocument/2006/customXml" ds:itemID="{63A81BA2-5417-5E4E-84AD-47CE72DB5DC7}">
+  <ds:schemaRefs>
+    <ds:schemaRef ds:uri="http://schemas.openxmlformats.org/officeDocument/2006/bibliography"/>
+  </ds:schemaRefs>
+</ds:datastoreItem>
 </file>
</xml_diff>